<commit_message>
Updated based on feedback
</commit_message>
<xml_diff>
--- a/mbelie.resume.docx
+++ b/mbelie.resume.docx
@@ -327,7 +327,7 @@
         </w:rPr>
         <w:t xml:space="preserve">: </w:t>
         <w:tab/>
-        <w:t xml:space="preserve">.NET, ASP.NET Core, Flutter, WPF/MVVM, SQL, Vue, Angular, MSCRM, AWS, Azure, REST, WCF, Web Components (LitElement), Protobuf, HTML, CSS, SCSS, Three.js, Reactive Extensions(Rx), SignalR/Web Sockets, CodedUI/UIA, PowerOn/SymXchange</w:t>
+        <w:t xml:space="preserve">.NET, ASP.NET Core, Flutter, WPF/MVVM, SQL, Vue, Angular, MSCRM, AWS, Azure, REST, WCF, Web Components (LitElement), Protobuf, HTML, CSS, SCSS, Three.js, Reactive Extensions (Rx), SignalR/Web Sockets, CodedUI/UIA, PowerOn/SymXchange</w:t>
       </w:r>
     </w:p>
     <w:p>
@@ -500,7 +500,7 @@
         <w:rPr>
           <w:rtl w:val="0"/>
         </w:rPr>
-        <w:t xml:space="preserve">Crafted a collision detection feature that allows surgeons to visualize and avoid collisions between a patient's spinal anatomy and surgical hardware while planning for spinal surgeries. Improved patient safety and surgeon confidence in screw plans</w:t>
+        <w:t xml:space="preserve">Improved patient safety and surgeon confidence by creating  a collision detection feature that allows surgeons to visualize and avoid collisions between a patient's spinal anatomy and surgical hardware while planning for spinal surgeries. </w:t>
       </w:r>
     </w:p>
     <w:p>
@@ -521,7 +521,7 @@
         <w:rPr>
           <w:rtl w:val="0"/>
         </w:rPr>
-        <w:t xml:space="preserve">Enhanced C# image processing/machine vision features of an automation robot to leverage parallelism which drastically increased product performance</w:t>
+        <w:t xml:space="preserve">Drastically increased software performance of an automation robot by parallelizing existing image processing routines</w:t>
       </w:r>
     </w:p>
     <w:p>
@@ -542,7 +542,7 @@
         <w:rPr>
           <w:rtl w:val="0"/>
         </w:rPr>
-        <w:t xml:space="preserve">Added transient fault handling to a robot product which prevented costly workflow disruptions</w:t>
+        <w:t xml:space="preserve">Prevented costly workflow disruptions by adding transient fault handling to an automation robot</w:t>
       </w:r>
     </w:p>
     <w:p>
@@ -647,7 +647,7 @@
         <w:rPr>
           <w:rtl w:val="0"/>
         </w:rPr>
-        <w:t xml:space="preserve">Produced numerous web components using LitElement</w:t>
+        <w:t xml:space="preserve">Produced numerous web components</w:t>
       </w:r>
     </w:p>
     <w:p>
@@ -877,7 +877,7 @@
         <w:rPr>
           <w:rtl w:val="0"/>
         </w:rPr>
-        <w:t xml:space="preserve">Implemented a custom automation API using WCF that enabled automation frameworks like CodeUI to drive the product GUI which  resulted in extreme increases to test automation speed</w:t>
+        <w:t xml:space="preserve">Responsible for extreme increases to test automation speed by adding a custom automation API that enabled automation frameworks to drive the product GUI</w:t>
       </w:r>
     </w:p>
     <w:p>
@@ -898,7 +898,7 @@
         <w:rPr>
           <w:rtl w:val="0"/>
         </w:rPr>
-        <w:t xml:space="preserve">Authored a test automation framework that allowed tests to be written in XML. Lead to the creation of 25K+ automation tests in a 12-month period</w:t>
+        <w:t xml:space="preserve">Authored an XML-based test automation framework which led to the creation of 25K+ automation tests in a 12-month period</w:t>
       </w:r>
     </w:p>
     <w:p>
@@ -1051,32 +1051,6 @@
     </w:p>
     <w:p>
       <w:pPr>
-        <w:pageBreakBefore w:val="0"/>
-        <w:tabs>
-          <w:tab w:val="right" w:leader="none" w:pos="11058.070866141732"/>
-          <w:tab w:val="center" w:leader="none" w:pos="5097"/>
-          <w:tab w:val="left" w:leader="none" w:pos="720"/>
-          <w:tab w:val="left" w:leader="none" w:pos="1440"/>
-          <w:tab w:val="left" w:leader="none" w:pos="2160"/>
-        </w:tabs>
-        <w:spacing w:line="240" w:lineRule="auto"/>
-        <w:rPr>
-          <w:b w:val="1"/>
-          <w:sz w:val="24"/>
-          <w:szCs w:val="24"/>
-        </w:rPr>
-      </w:pPr>
-      <w:r>
-        <w:br w:type="page"/>
-      </w:r>
-      <w:r>
-        <w:rPr>
-          <w:rtl w:val="0"/>
-        </w:rPr>
-      </w:r>
-    </w:p>
-    <w:p>
-      <w:pPr>
         <w:tabs>
           <w:tab w:val="right" w:leader="none" w:pos="11058.070866141732"/>
           <w:tab w:val="center" w:leader="none" w:pos="5097"/>
@@ -1146,7 +1120,7 @@
         <w:rPr>
           <w:rtl w:val="0"/>
         </w:rPr>
-        <w:t xml:space="preserve">Crafted a validation tool in MSCRM that facilitated the verification of client customer/product information, real-time, against their MSAX-ERP system. Turned a time consuming, multi-step, manual process into an automated near instantaneous one</w:t>
+        <w:t xml:space="preserve">Converted a manual, multi-step, validation process into an automated, near-instantaneous, one by creating/exposing an AX web service to an MSCRM instance that validated customer/product information</w:t>
       </w:r>
     </w:p>
     <w:p>
@@ -1167,7 +1141,7 @@
         <w:rPr>
           <w:rtl w:val="0"/>
         </w:rPr>
-        <w:t xml:space="preserve">Built a deal flow/pipeline tracking tool that could be installed as a module in any MSCRM instance. Enabled the definition of workflows for end users to follow and interact with via a GUI ribbon. User interactions were captured and used to drive subsequent workflow and track deal flow progress.</w:t>
+        <w:t xml:space="preserve">Built an MSCRM deal flow/pipeline tracking module which enabled enterprises to define workflows for end users to follow/interact with via a GUI ribbon. User interactions were captured and used to drive subsequent workflow and track deal flow progress</w:t>
       </w:r>
     </w:p>
     <w:p>
@@ -1345,123 +1319,6 @@
           <w:rtl w:val="0"/>
         </w:rPr>
         <w:t xml:space="preserve">Developed a financial calculator utilized by a client to rapidly prototype and visualize the various financial aspects of property leases</w:t>
-      </w:r>
-    </w:p>
-    <w:p>
-      <w:pPr>
-        <w:tabs>
-          <w:tab w:val="left" w:leader="none" w:pos="720"/>
-          <w:tab w:val="left" w:leader="none" w:pos="1440"/>
-          <w:tab w:val="left" w:leader="none" w:pos="2160"/>
-        </w:tabs>
-        <w:spacing w:line="240" w:lineRule="auto"/>
-        <w:rPr/>
-      </w:pPr>
-      <w:r>
-        <w:rPr>
-          <w:rtl w:val="0"/>
-        </w:rPr>
-      </w:r>
-    </w:p>
-    <w:p>
-      <w:pPr>
-        <w:tabs>
-          <w:tab w:val="right" w:leader="none" w:pos="11058.070866141732"/>
-          <w:tab w:val="center" w:leader="none" w:pos="5097"/>
-          <w:tab w:val="left" w:leader="none" w:pos="720"/>
-          <w:tab w:val="left" w:leader="none" w:pos="1440"/>
-          <w:tab w:val="left" w:leader="none" w:pos="2160"/>
-        </w:tabs>
-        <w:spacing w:line="240" w:lineRule="auto"/>
-        <w:rPr>
-          <w:b w:val="1"/>
-          <w:sz w:val="24"/>
-          <w:szCs w:val="24"/>
-        </w:rPr>
-      </w:pPr>
-      <w:r>
-        <w:rPr>
-          <w:b w:val="1"/>
-          <w:sz w:val="24"/>
-          <w:szCs w:val="24"/>
-          <w:rtl w:val="0"/>
-        </w:rPr>
-        <w:t xml:space="preserve">Software Contractor</w:t>
-        <w:tab/>
-        <w:tab/>
-      </w:r>
-      <w:r>
-        <w:rPr>
-          <w:b w:val="1"/>
-          <w:rtl w:val="0"/>
-        </w:rPr>
-        <w:t xml:space="preserve">Multiple Companies - CA</w:t>
-      </w:r>
-      <w:r>
-        <w:rPr>
-          <w:rtl w:val="0"/>
-        </w:rPr>
-        <w:tab/>
-      </w:r>
-      <w:r>
-        <w:rPr>
-          <w:b w:val="1"/>
-          <w:rtl w:val="0"/>
-        </w:rPr>
-        <w:t xml:space="preserve">Jul 2000 - Jul 2004</w:t>
-      </w:r>
-      <w:r>
-        <w:rPr>
-          <w:rtl w:val="0"/>
-        </w:rPr>
-      </w:r>
-    </w:p>
-    <w:p>
-      <w:pPr>
-        <w:numPr>
-          <w:ilvl w:val="0"/>
-          <w:numId w:val="4"/>
-        </w:numPr>
-        <w:tabs>
-          <w:tab w:val="left" w:leader="none" w:pos="720"/>
-          <w:tab w:val="left" w:leader="none" w:pos="1440"/>
-          <w:tab w:val="left" w:leader="none" w:pos="2160"/>
-        </w:tabs>
-        <w:spacing w:line="240" w:lineRule="auto"/>
-        <w:ind w:left="720" w:hanging="360"/>
-      </w:pPr>
-      <w:r>
-        <w:rPr>
-          <w:rtl w:val="0"/>
-        </w:rPr>
-        <w:t xml:space="preserve">H</w:t>
-      </w:r>
-      <w:r>
-        <w:rPr>
-          <w:rtl w:val="0"/>
-        </w:rPr>
-        <w:t xml:space="preserve">eld various full-time and contract positions developing web and desktop applications</w:t>
-      </w:r>
-    </w:p>
-    <w:p>
-      <w:pPr>
-        <w:numPr>
-          <w:ilvl w:val="0"/>
-          <w:numId w:val="4"/>
-        </w:numPr>
-        <w:tabs>
-          <w:tab w:val="left" w:leader="none" w:pos="720"/>
-          <w:tab w:val="left" w:leader="none" w:pos="1440"/>
-          <w:tab w:val="left" w:leader="none" w:pos="2160"/>
-        </w:tabs>
-        <w:spacing w:line="240" w:lineRule="auto"/>
-        <w:ind w:left="720" w:hanging="360"/>
-      </w:pPr>
-      <w:r>
-        <w:rPr>
-          <w:rtl w:val="0"/>
-        </w:rPr>
-        <w:t xml:space="preserve">Taught a course at Learning Tree University called Advanced Web Animation in Flash: Interactivity with Actionscript</w:t>
       </w:r>
     </w:p>
     <w:p>
@@ -1569,7 +1426,7 @@
           <w:color w:val="1155cc"/>
           <w:rtl w:val="0"/>
         </w:rPr>
-        <w:t xml:space="preserve">Extracurricular</w:t>
+        <w:t xml:space="preserve">Volunteer</w:t>
       </w:r>
     </w:p>
     <w:p>

</xml_diff>